<commit_message>
Ajout partie "moteur d'affichage"
</commit_message>
<xml_diff>
--- a/Documents/CCG_2.1.docx
+++ b/Documents/CCG_2.1.docx
@@ -3037,6 +3037,134 @@
           </w:p>
         </w:tc>
       </w:tr>
+      <w:tr>
+        <w:tc>
+          <w:tcPr>
+            <w:tcW w:w="2280" w:type="dxa"/>
+            <w:shd w:val="clear" w:color="auto" w:fill="auto"/>
+            <w:tcMar>
+              <w:top w:w="100" w:type="dxa"/>
+              <w:left w:w="100" w:type="dxa"/>
+              <w:bottom w:w="100" w:type="dxa"/>
+              <w:right w:w="100" w:type="dxa"/>
+            </w:tcMar>
+          </w:tcPr>
+          <w:p>
+            <w:pPr>
+              <w:widowControl w:val="0"/>
+              <w:spacing w:line="240" w:lineRule="auto"/>
+              <w:rPr>
+                <w:rFonts w:ascii="Cambria" w:eastAsia="Cambria" w:hAnsi="Cambria" w:cs="Cambria"/>
+                <w:sz w:val="24"/>
+                <w:szCs w:val="24"/>
+              </w:rPr>
+            </w:pPr>
+            <w:r>
+              <w:rPr>
+                <w:rFonts w:ascii="Cambria" w:eastAsia="Cambria" w:hAnsi="Cambria" w:cs="Cambria"/>
+                <w:sz w:val="24"/>
+                <w:szCs w:val="24"/>
+              </w:rPr>
+              <w:t>1.3</w:t>
+            </w:r>
+          </w:p>
+        </w:tc>
+        <w:tc>
+          <w:tcPr>
+            <w:tcW w:w="2279" w:type="dxa"/>
+            <w:shd w:val="clear" w:color="auto" w:fill="auto"/>
+            <w:tcMar>
+              <w:top w:w="100" w:type="dxa"/>
+              <w:left w:w="100" w:type="dxa"/>
+              <w:bottom w:w="100" w:type="dxa"/>
+              <w:right w:w="100" w:type="dxa"/>
+            </w:tcMar>
+          </w:tcPr>
+          <w:p>
+            <w:pPr>
+              <w:widowControl w:val="0"/>
+              <w:spacing w:line="240" w:lineRule="auto"/>
+              <w:rPr>
+                <w:rFonts w:ascii="Cambria" w:eastAsia="Cambria" w:hAnsi="Cambria" w:cs="Cambria"/>
+                <w:sz w:val="24"/>
+                <w:szCs w:val="24"/>
+              </w:rPr>
+            </w:pPr>
+            <w:r>
+              <w:rPr>
+                <w:rFonts w:ascii="Cambria" w:eastAsia="Cambria" w:hAnsi="Cambria" w:cs="Cambria"/>
+                <w:sz w:val="24"/>
+                <w:szCs w:val="24"/>
+              </w:rPr>
+              <w:t>20/12/2017</w:t>
+            </w:r>
+          </w:p>
+        </w:tc>
+        <w:tc>
+          <w:tcPr>
+            <w:tcW w:w="2385" w:type="dxa"/>
+            <w:shd w:val="clear" w:color="auto" w:fill="auto"/>
+            <w:tcMar>
+              <w:top w:w="100" w:type="dxa"/>
+              <w:left w:w="100" w:type="dxa"/>
+              <w:bottom w:w="100" w:type="dxa"/>
+              <w:right w:w="100" w:type="dxa"/>
+            </w:tcMar>
+          </w:tcPr>
+          <w:p>
+            <w:pPr>
+              <w:widowControl w:val="0"/>
+              <w:spacing w:line="240" w:lineRule="auto"/>
+              <w:rPr>
+                <w:rFonts w:ascii="Cambria" w:eastAsia="Cambria" w:hAnsi="Cambria" w:cs="Cambria"/>
+                <w:sz w:val="24"/>
+                <w:szCs w:val="24"/>
+              </w:rPr>
+            </w:pPr>
+            <w:r>
+              <w:rPr>
+                <w:rFonts w:ascii="Cambria" w:eastAsia="Cambria" w:hAnsi="Cambria" w:cs="Cambria"/>
+                <w:sz w:val="24"/>
+                <w:szCs w:val="24"/>
+              </w:rPr>
+              <w:t>Alexandre Aubois</w:t>
+            </w:r>
+          </w:p>
+        </w:tc>
+        <w:tc>
+          <w:tcPr>
+            <w:tcW w:w="2085" w:type="dxa"/>
+            <w:shd w:val="clear" w:color="auto" w:fill="auto"/>
+            <w:tcMar>
+              <w:top w:w="100" w:type="dxa"/>
+              <w:left w:w="100" w:type="dxa"/>
+              <w:bottom w:w="100" w:type="dxa"/>
+              <w:right w:w="100" w:type="dxa"/>
+            </w:tcMar>
+          </w:tcPr>
+          <w:p>
+            <w:pPr>
+              <w:widowControl w:val="0"/>
+              <w:spacing w:line="240" w:lineRule="auto"/>
+              <w:rPr>
+                <w:rFonts w:ascii="Cambria" w:eastAsia="Cambria" w:hAnsi="Cambria" w:cs="Cambria"/>
+                <w:sz w:val="24"/>
+                <w:szCs w:val="24"/>
+              </w:rPr>
+            </w:pPr>
+            <w:r>
+              <w:rPr>
+                <w:rFonts w:ascii="Cambria" w:eastAsia="Cambria" w:hAnsi="Cambria" w:cs="Cambria"/>
+                <w:sz w:val="24"/>
+                <w:szCs w:val="24"/>
+              </w:rPr>
+              <w:t>Ajout partie « Moteur d’affichage »</w:t>
+            </w:r>
+            <w:bookmarkStart w:id="5" w:name="_GoBack"/>
+            <w:bookmarkEnd w:id="5"/>
+          </w:p>
+        </w:tc>
+      </w:tr>
     </w:tbl>
     <w:p>
       <w:r>
@@ -4240,11 +4368,11 @@
       <w:pPr>
         <w:pStyle w:val="titreparagraphe"/>
       </w:pPr>
-      <w:bookmarkStart w:id="5" w:name="_Toc501525546"/>
+      <w:bookmarkStart w:id="6" w:name="_Toc501525546"/>
       <w:r>
         <w:t>1 Introduction</w:t>
       </w:r>
-      <w:bookmarkEnd w:id="5"/>
+      <w:bookmarkEnd w:id="6"/>
     </w:p>
     <w:p>
       <w:r>
@@ -4256,21 +4384,21 @@
       <w:pPr>
         <w:pStyle w:val="titreparagraphe"/>
       </w:pPr>
-      <w:bookmarkStart w:id="6" w:name="_Toc501525547"/>
+      <w:bookmarkStart w:id="7" w:name="_Toc501525547"/>
       <w:r>
         <w:t>2 Liste d’exigences</w:t>
       </w:r>
-      <w:bookmarkEnd w:id="6"/>
+      <w:bookmarkEnd w:id="7"/>
     </w:p>
     <w:p>
       <w:pPr>
         <w:pStyle w:val="sousparagraphe"/>
       </w:pPr>
-      <w:bookmarkStart w:id="7" w:name="_Toc501525548"/>
+      <w:bookmarkStart w:id="8" w:name="_Toc501525548"/>
       <w:r>
         <w:t>2.1 Exigences fonctionnelles</w:t>
       </w:r>
-      <w:bookmarkEnd w:id="7"/>
+      <w:bookmarkEnd w:id="8"/>
     </w:p>
     <w:p>
       <w:pPr>
@@ -4394,7 +4522,27 @@
         <w:t>de</w:t>
       </w:r>
       <w:r>
-        <w:t xml:space="preserve"> la forme : «</w:t>
+        <w:t xml:space="preserve"> la forme :</w:t>
+      </w:r>
+      <w:proofErr w:type="gramStart"/>
+      <w:r>
+        <w:t xml:space="preserve"> «Re</w:t>
+      </w:r>
+      <w:proofErr w:type="gramEnd"/>
+      <w:r>
+        <w:t>(x) +</w:t>
+      </w:r>
+      <w:r>
+        <w:t xml:space="preserve"> </w:t>
+      </w:r>
+      <w:r>
+        <w:t>i Im(x),Re(y) +i Im(y)</w:t>
+      </w:r>
+      <w:r>
+        <w:t>, etc…</w:t>
+      </w:r>
+      <w:r>
+        <w:t> », avec x et y les coefficients de fourrier.</w:t>
       </w:r>
     </w:p>
     <w:p>
@@ -4402,13 +4550,105 @@
         <w:pStyle w:val="Sansinterligne"/>
       </w:pPr>
       <w:r>
-        <w:t> Re(x) +</w:t>
+        <w:t>EF_006 </w:t>
+      </w:r>
+      <w:r>
+        <w:t>: Re(x) et Im(x) auront une précision de 3 chiffres après la virgule maximum.</w:t>
+      </w:r>
+    </w:p>
+    <w:p>
+      <w:pPr>
+        <w:pStyle w:val="Sansinterligne"/>
+      </w:pPr>
+      <w:r>
+        <w:t>EF_007 </w:t>
+      </w:r>
+      <w:r>
+        <w:t>: Le programme pourra effectuer la transforme inverse d’une série de fourrier passé en paramètre grâce à un fichier CSV respectant les normes ci-dessus.</w:t>
+      </w:r>
+    </w:p>
+    <w:p>
+      <w:pPr>
+        <w:pStyle w:val="Sansinterligne"/>
+      </w:pPr>
+      <w:r>
+        <w:t>EF_008</w:t>
+      </w:r>
+      <w:r>
+        <w:t> : La taille de la série sera une puissance de 2.</w:t>
+      </w:r>
+    </w:p>
+    <w:p>
+      <w:pPr>
+        <w:pStyle w:val="Sansinterligne"/>
+      </w:pPr>
+      <w:r>
+        <w:t>EF_009</w:t>
+      </w:r>
+      <w:r>
+        <w:t> : L’utilisateur pourra choisir le fichier source grâce à l’interface graphique.</w:t>
+      </w:r>
+    </w:p>
+    <w:p>
+      <w:pPr>
+        <w:pStyle w:val="Sansinterligne"/>
+      </w:pPr>
+      <w:r>
+        <w:t>EF_010</w:t>
+      </w:r>
+      <w:r>
+        <w:t> : L’utilisateur pourra cocher le type de traitement souhaitée sur l’interface graphique.</w:t>
+      </w:r>
+    </w:p>
+    <w:p>
+      <w:pPr>
+        <w:pStyle w:val="Sansinterligne"/>
+      </w:pPr>
+      <w:r>
+        <w:t>EF_011</w:t>
+      </w:r>
+      <w:r>
+        <w:t> : L’utilisateur pourra choisir le nom du fichier de sortie.</w:t>
+      </w:r>
+    </w:p>
+    <w:p>
+      <w:pPr>
+        <w:pStyle w:val="Sansinterligne"/>
+      </w:pPr>
+      <w:r>
+        <w:t>EF_012</w:t>
+      </w:r>
+      <w:r>
+        <w:t> : L’utilisateur pourra effectuer la transformée de fourrier d’une série de nombre complexe passée en paramètre</w:t>
+      </w:r>
+      <w:r>
+        <w:t xml:space="preserve"> dans un fichier</w:t>
+      </w:r>
+      <w:r>
+        <w:t xml:space="preserve"> au format CSV.</w:t>
+      </w:r>
+    </w:p>
+    <w:p>
+      <w:pPr>
+        <w:pStyle w:val="Sansinterligne"/>
+      </w:pPr>
+      <w:r>
+        <w:t>EF_013</w:t>
+      </w:r>
+      <w:r>
+        <w:t> : les données seront au format « Re(x) +</w:t>
       </w:r>
       <w:r>
         <w:t xml:space="preserve"> </w:t>
       </w:r>
       <w:r>
-        <w:t>i Im(x),</w:t>
+        <w:t>i Im(x), Re(y) +</w:t>
+      </w:r>
+      <w:r>
+        <w:t xml:space="preserve"> </w:t>
+      </w:r>
+      <w:r>
+        <w:t>i Im(y), … » avec x et y des nombre complexes.</w:t>
       </w:r>
     </w:p>
     <w:p>
@@ -4416,10 +4656,10 @@
         <w:pStyle w:val="Sansinterligne"/>
       </w:pPr>
       <w:r>
-        <w:t> Re(y) +i Im(y)</w:t>
-      </w:r>
-      <w:r>
-        <w:t>,</w:t>
+        <w:t>EF_014</w:t>
+      </w:r>
+      <w:r>
+        <w:t> : En cas de non-respect des règles citée ci-dessus la donnée ne seras pas traitée.</w:t>
       </w:r>
     </w:p>
     <w:p>
@@ -4427,156 +4667,13 @@
         <w:pStyle w:val="Sansinterligne"/>
       </w:pPr>
       <w:r>
-        <w:t xml:space="preserve"> </w:t>
-      </w:r>
-      <w:proofErr w:type="gramStart"/>
-      <w:r>
-        <w:t>etc</w:t>
-      </w:r>
-      <w:proofErr w:type="gramEnd"/>
-      <w:r>
-        <w:t>…</w:t>
-      </w:r>
-      <w:r>
-        <w:t> », avec x et y les coefficients de fourrier.</w:t>
-      </w:r>
-    </w:p>
-    <w:p>
-      <w:pPr>
-        <w:pStyle w:val="Sansinterligne"/>
-      </w:pPr>
-      <w:r>
-        <w:t>EF_006 </w:t>
-      </w:r>
-      <w:r>
-        <w:t>: Re(x) et Im(x) auront une précision de 3 chiffres après la virgule maximum.</w:t>
-      </w:r>
-    </w:p>
-    <w:p>
-      <w:pPr>
-        <w:pStyle w:val="Sansinterligne"/>
-      </w:pPr>
-      <w:r>
-        <w:t>EF_007 </w:t>
-      </w:r>
-      <w:r>
-        <w:t>: Le programme pourra effectuer la transforme inverse d’une série de fourrier passé en paramètre grâce à un fichier CSV respectant les normes ci-dessus.</w:t>
-      </w:r>
-    </w:p>
-    <w:p>
-      <w:pPr>
-        <w:pStyle w:val="Sansinterligne"/>
-      </w:pPr>
-      <w:r>
-        <w:t>EF_008</w:t>
-      </w:r>
-      <w:r>
-        <w:t> : La taille de la série sera une puissance de 2.</w:t>
-      </w:r>
-    </w:p>
-    <w:p>
-      <w:pPr>
-        <w:pStyle w:val="Sansinterligne"/>
-      </w:pPr>
-      <w:r>
-        <w:t>EF_009</w:t>
-      </w:r>
-      <w:r>
-        <w:t> : L’utilisateur pourra choisir le fichier source grâce à l’interface graphique.</w:t>
-      </w:r>
-    </w:p>
-    <w:p>
-      <w:pPr>
-        <w:pStyle w:val="Sansinterligne"/>
-      </w:pPr>
-      <w:r>
-        <w:t>EF_010</w:t>
-      </w:r>
-      <w:r>
-        <w:t> : L’utilisateur pourra cocher le type de traitement souhaitée sur l’interface graphique.</w:t>
-      </w:r>
-    </w:p>
-    <w:p>
-      <w:pPr>
-        <w:pStyle w:val="Sansinterligne"/>
-      </w:pPr>
-      <w:r>
-        <w:t>EF_011</w:t>
-      </w:r>
-      <w:r>
-        <w:t> : L’utilisateur pourra choisir le nom du fichier de sortie.</w:t>
-      </w:r>
-    </w:p>
-    <w:p>
-      <w:pPr>
-        <w:pStyle w:val="Sansinterligne"/>
-      </w:pPr>
-      <w:r>
-        <w:t>EF_012</w:t>
-      </w:r>
-      <w:r>
-        <w:t> : L’utilisateur pourra effectuer la transformée de fourrier d’une série de nombre complexe passée en paramètre</w:t>
-      </w:r>
-      <w:r>
-        <w:t xml:space="preserve"> dans un fichier</w:t>
-      </w:r>
-      <w:r>
-        <w:t xml:space="preserve"> au format CSV.</w:t>
-      </w:r>
-    </w:p>
-    <w:p>
-      <w:pPr>
-        <w:pStyle w:val="Sansinterligne"/>
-      </w:pPr>
-      <w:r>
-        <w:t>EF_013</w:t>
-      </w:r>
-      <w:r>
-        <w:t> : les données seront au format « Re(x) +</w:t>
-      </w:r>
-      <w:r>
-        <w:t xml:space="preserve"> </w:t>
-      </w:r>
-      <w:r>
-        <w:t>i Im(x), Re(y) +</w:t>
-      </w:r>
-      <w:r>
-        <w:t xml:space="preserve"> </w:t>
-      </w:r>
-      <w:r>
-        <w:t>i Im(y), … » avec x et y des nombre complexes.</w:t>
-      </w:r>
-    </w:p>
-    <w:p>
-      <w:pPr>
-        <w:pStyle w:val="Sansinterligne"/>
-      </w:pPr>
-      <w:r>
-        <w:t>EF_014</w:t>
-      </w:r>
-      <w:r>
-        <w:t> : En cas de non-respect des règles citée ci-dessus la donnée ne seras pas traitée.</w:t>
-      </w:r>
-    </w:p>
-    <w:p>
-      <w:pPr>
-        <w:pStyle w:val="Sansinterligne"/>
-      </w:pPr>
-      <w:r>
         <w:t xml:space="preserve">EF_015 : la </w:t>
       </w:r>
-      <w:proofErr w:type="spellStart"/>
-      <w:r>
-        <w:t>separation</w:t>
-      </w:r>
-      <w:proofErr w:type="spellEnd"/>
-      <w:r>
-        <w:t xml:space="preserve"> avec les décimales seras faites avec des ‘.’ Exemple : douze virgule 6 s’écriras « </w:t>
-      </w:r>
-      <w:bookmarkStart w:id="8" w:name="_GoBack"/>
-      <w:bookmarkEnd w:id="8"/>
-      <w:r>
-        <w:t>12.6 »</w:t>
+      <w:r>
+        <w:t>séparation</w:t>
+      </w:r>
+      <w:r>
+        <w:t xml:space="preserve"> avec les décimales seras faites avec des ‘.’ Exemple : douze virgule 6 s’écriras « 12.6 »</w:t>
       </w:r>
     </w:p>
     <w:p>
@@ -5473,6 +5570,100 @@
       <w:bookmarkEnd w:id="16"/>
       <w:r>
         <w:t xml:space="preserve"> </w:t>
+      </w:r>
+    </w:p>
+    <w:p>
+      <w:r>
+        <w:t xml:space="preserve">Le moteur d’affichage utilisera swing pour faire afficher un interface homme-machine. </w:t>
+      </w:r>
+    </w:p>
+    <w:p>
+      <w:r>
+        <w:t xml:space="preserve">D’un point de vue graphique, l’interface sera composée de deux boutons et une </w:t>
+      </w:r>
+      <w:proofErr w:type="spellStart"/>
+      <w:r>
+        <w:rPr>
+          <w:i/>
+        </w:rPr>
+        <w:t>checkbox</w:t>
+      </w:r>
+      <w:proofErr w:type="spellEnd"/>
+      <w:r>
+        <w:t xml:space="preserve"> permettant à l’utilisateur de choisir le type de transformer qu’il veut effectuer sur les trois possibles. Le premier bouton permettant d’ouvrir un fichier csv, et seulement csv. Le second bouton permettra de lancer le programme. La </w:t>
+      </w:r>
+      <w:proofErr w:type="spellStart"/>
+      <w:r>
+        <w:rPr>
+          <w:i/>
+        </w:rPr>
+        <w:t>checkbox</w:t>
+      </w:r>
+      <w:proofErr w:type="spellEnd"/>
+      <w:r>
+        <w:t xml:space="preserve"> permettra de choisir entre les trois possibilités suivantes : </w:t>
+      </w:r>
+    </w:p>
+    <w:p>
+      <w:pPr>
+        <w:pStyle w:val="Paragraphedeliste"/>
+        <w:numPr>
+          <w:ilvl w:val="0"/>
+          <w:numId w:val="19"/>
+        </w:numPr>
+      </w:pPr>
+      <w:r>
+        <w:t>Transformer de Fourier réel rapide</w:t>
+      </w:r>
+    </w:p>
+    <w:p>
+      <w:pPr>
+        <w:pStyle w:val="Paragraphedeliste"/>
+        <w:numPr>
+          <w:ilvl w:val="0"/>
+          <w:numId w:val="19"/>
+        </w:numPr>
+      </w:pPr>
+      <w:r>
+        <w:t xml:space="preserve">Transformer de Fourier complexe </w:t>
+      </w:r>
+    </w:p>
+    <w:p>
+      <w:pPr>
+        <w:pStyle w:val="Paragraphedeliste"/>
+        <w:numPr>
+          <w:ilvl w:val="0"/>
+          <w:numId w:val="19"/>
+        </w:numPr>
+      </w:pPr>
+      <w:r>
+        <w:t>Transformer de Fourier inverse</w:t>
+      </w:r>
+    </w:p>
+    <w:p>
+      <w:r>
+        <w:t xml:space="preserve">Par conséquent il existera des méthodes permettant d’écouter </w:t>
+      </w:r>
+      <w:proofErr w:type="gramStart"/>
+      <w:r>
+        <w:t>le clique</w:t>
+      </w:r>
+      <w:proofErr w:type="gramEnd"/>
+      <w:r>
+        <w:t xml:space="preserve"> en fonction des trois actions possible. </w:t>
+      </w:r>
+    </w:p>
+    <w:p>
+      <w:r>
+        <w:t xml:space="preserve">Il existera aussi une méthode permettant de </w:t>
+      </w:r>
+      <w:proofErr w:type="spellStart"/>
+      <w:r>
+        <w:t>load</w:t>
+      </w:r>
+      <w:proofErr w:type="spellEnd"/>
+      <w:r>
+        <w:t xml:space="preserve"> le fichier envoyer par l’utilisateur.</w:t>
       </w:r>
     </w:p>
     <w:p>
@@ -5688,7 +5879,7 @@
         <w:sz w:val="20"/>
         <w:szCs w:val="20"/>
       </w:rPr>
-      <w:t>6</w:t>
+      <w:t>8</w:t>
     </w:r>
     <w:r>
       <w:rPr>
@@ -6118,6 +6309,119 @@
     </w:lvl>
   </w:abstractNum>
   <w:abstractNum w:abstractNumId="3" w15:restartNumberingAfterBreak="0">
+    <w:nsid w:val="14CD2FA3"/>
+    <w:multiLevelType w:val="hybridMultilevel"/>
+    <w:tmpl w:val="8EFA809C"/>
+    <w:lvl w:ilvl="0" w:tplc="040C0001">
+      <w:start w:val="1"/>
+      <w:numFmt w:val="bullet"/>
+      <w:lvlText w:val=""/>
+      <w:lvlJc w:val="left"/>
+      <w:pPr>
+        <w:ind w:left="720" w:hanging="360"/>
+      </w:pPr>
+      <w:rPr>
+        <w:rFonts w:ascii="Symbol" w:hAnsi="Symbol" w:hint="default"/>
+      </w:rPr>
+    </w:lvl>
+    <w:lvl w:ilvl="1" w:tplc="040C0003" w:tentative="1">
+      <w:start w:val="1"/>
+      <w:numFmt w:val="bullet"/>
+      <w:lvlText w:val="o"/>
+      <w:lvlJc w:val="left"/>
+      <w:pPr>
+        <w:ind w:left="1440" w:hanging="360"/>
+      </w:pPr>
+      <w:rPr>
+        <w:rFonts w:ascii="Courier New" w:hAnsi="Courier New" w:cs="Courier New" w:hint="default"/>
+      </w:rPr>
+    </w:lvl>
+    <w:lvl w:ilvl="2" w:tplc="040C0005" w:tentative="1">
+      <w:start w:val="1"/>
+      <w:numFmt w:val="bullet"/>
+      <w:lvlText w:val=""/>
+      <w:lvlJc w:val="left"/>
+      <w:pPr>
+        <w:ind w:left="2160" w:hanging="360"/>
+      </w:pPr>
+      <w:rPr>
+        <w:rFonts w:ascii="Wingdings" w:hAnsi="Wingdings" w:hint="default"/>
+      </w:rPr>
+    </w:lvl>
+    <w:lvl w:ilvl="3" w:tplc="040C0001" w:tentative="1">
+      <w:start w:val="1"/>
+      <w:numFmt w:val="bullet"/>
+      <w:lvlText w:val=""/>
+      <w:lvlJc w:val="left"/>
+      <w:pPr>
+        <w:ind w:left="2880" w:hanging="360"/>
+      </w:pPr>
+      <w:rPr>
+        <w:rFonts w:ascii="Symbol" w:hAnsi="Symbol" w:hint="default"/>
+      </w:rPr>
+    </w:lvl>
+    <w:lvl w:ilvl="4" w:tplc="040C0003" w:tentative="1">
+      <w:start w:val="1"/>
+      <w:numFmt w:val="bullet"/>
+      <w:lvlText w:val="o"/>
+      <w:lvlJc w:val="left"/>
+      <w:pPr>
+        <w:ind w:left="3600" w:hanging="360"/>
+      </w:pPr>
+      <w:rPr>
+        <w:rFonts w:ascii="Courier New" w:hAnsi="Courier New" w:cs="Courier New" w:hint="default"/>
+      </w:rPr>
+    </w:lvl>
+    <w:lvl w:ilvl="5" w:tplc="040C0005" w:tentative="1">
+      <w:start w:val="1"/>
+      <w:numFmt w:val="bullet"/>
+      <w:lvlText w:val=""/>
+      <w:lvlJc w:val="left"/>
+      <w:pPr>
+        <w:ind w:left="4320" w:hanging="360"/>
+      </w:pPr>
+      <w:rPr>
+        <w:rFonts w:ascii="Wingdings" w:hAnsi="Wingdings" w:hint="default"/>
+      </w:rPr>
+    </w:lvl>
+    <w:lvl w:ilvl="6" w:tplc="040C0001" w:tentative="1">
+      <w:start w:val="1"/>
+      <w:numFmt w:val="bullet"/>
+      <w:lvlText w:val=""/>
+      <w:lvlJc w:val="left"/>
+      <w:pPr>
+        <w:ind w:left="5040" w:hanging="360"/>
+      </w:pPr>
+      <w:rPr>
+        <w:rFonts w:ascii="Symbol" w:hAnsi="Symbol" w:hint="default"/>
+      </w:rPr>
+    </w:lvl>
+    <w:lvl w:ilvl="7" w:tplc="040C0003" w:tentative="1">
+      <w:start w:val="1"/>
+      <w:numFmt w:val="bullet"/>
+      <w:lvlText w:val="o"/>
+      <w:lvlJc w:val="left"/>
+      <w:pPr>
+        <w:ind w:left="5760" w:hanging="360"/>
+      </w:pPr>
+      <w:rPr>
+        <w:rFonts w:ascii="Courier New" w:hAnsi="Courier New" w:cs="Courier New" w:hint="default"/>
+      </w:rPr>
+    </w:lvl>
+    <w:lvl w:ilvl="8" w:tplc="040C0005" w:tentative="1">
+      <w:start w:val="1"/>
+      <w:numFmt w:val="bullet"/>
+      <w:lvlText w:val=""/>
+      <w:lvlJc w:val="left"/>
+      <w:pPr>
+        <w:ind w:left="6480" w:hanging="360"/>
+      </w:pPr>
+      <w:rPr>
+        <w:rFonts w:ascii="Wingdings" w:hAnsi="Wingdings" w:hint="default"/>
+      </w:rPr>
+    </w:lvl>
+  </w:abstractNum>
+  <w:abstractNum w:abstractNumId="4" w15:restartNumberingAfterBreak="0">
     <w:nsid w:val="168060F2"/>
     <w:multiLevelType w:val="multilevel"/>
     <w:tmpl w:val="CD4C997C"/>
@@ -6230,7 +6534,7 @@
       </w:rPr>
     </w:lvl>
   </w:abstractNum>
-  <w:abstractNum w:abstractNumId="4" w15:restartNumberingAfterBreak="0">
+  <w:abstractNum w:abstractNumId="5" w15:restartNumberingAfterBreak="0">
     <w:nsid w:val="16CF3CB6"/>
     <w:multiLevelType w:val="hybridMultilevel"/>
     <w:tmpl w:val="8C2AA4BC"/>
@@ -6343,7 +6647,7 @@
       </w:rPr>
     </w:lvl>
   </w:abstractNum>
-  <w:abstractNum w:abstractNumId="5" w15:restartNumberingAfterBreak="0">
+  <w:abstractNum w:abstractNumId="6" w15:restartNumberingAfterBreak="0">
     <w:nsid w:val="1C32614D"/>
     <w:multiLevelType w:val="hybridMultilevel"/>
     <w:tmpl w:val="26804526"/>
@@ -6456,7 +6760,7 @@
       </w:rPr>
     </w:lvl>
   </w:abstractNum>
-  <w:abstractNum w:abstractNumId="6" w15:restartNumberingAfterBreak="0">
+  <w:abstractNum w:abstractNumId="7" w15:restartNumberingAfterBreak="0">
     <w:nsid w:val="20493907"/>
     <w:multiLevelType w:val="hybridMultilevel"/>
     <w:tmpl w:val="9F3C2D36"/>
@@ -6569,7 +6873,7 @@
       </w:rPr>
     </w:lvl>
   </w:abstractNum>
-  <w:abstractNum w:abstractNumId="7" w15:restartNumberingAfterBreak="0">
+  <w:abstractNum w:abstractNumId="8" w15:restartNumberingAfterBreak="0">
     <w:nsid w:val="25B83EAE"/>
     <w:multiLevelType w:val="hybridMultilevel"/>
     <w:tmpl w:val="D982F184"/>
@@ -6682,7 +6986,7 @@
       </w:rPr>
     </w:lvl>
   </w:abstractNum>
-  <w:abstractNum w:abstractNumId="8" w15:restartNumberingAfterBreak="0">
+  <w:abstractNum w:abstractNumId="9" w15:restartNumberingAfterBreak="0">
     <w:nsid w:val="29846D04"/>
     <w:multiLevelType w:val="multilevel"/>
     <w:tmpl w:val="207E08C4"/>
@@ -6795,7 +7099,7 @@
       </w:rPr>
     </w:lvl>
   </w:abstractNum>
-  <w:abstractNum w:abstractNumId="9" w15:restartNumberingAfterBreak="0">
+  <w:abstractNum w:abstractNumId="10" w15:restartNumberingAfterBreak="0">
     <w:nsid w:val="2EC74808"/>
     <w:multiLevelType w:val="hybridMultilevel"/>
     <w:tmpl w:val="5810EABE"/>
@@ -6908,7 +7212,7 @@
       </w:rPr>
     </w:lvl>
   </w:abstractNum>
-  <w:abstractNum w:abstractNumId="10" w15:restartNumberingAfterBreak="0">
+  <w:abstractNum w:abstractNumId="11" w15:restartNumberingAfterBreak="0">
     <w:nsid w:val="4C8551B2"/>
     <w:multiLevelType w:val="hybridMultilevel"/>
     <w:tmpl w:val="B04ABD66"/>
@@ -7021,7 +7325,7 @@
       </w:rPr>
     </w:lvl>
   </w:abstractNum>
-  <w:abstractNum w:abstractNumId="11" w15:restartNumberingAfterBreak="0">
+  <w:abstractNum w:abstractNumId="12" w15:restartNumberingAfterBreak="0">
     <w:nsid w:val="544E7DE5"/>
     <w:multiLevelType w:val="multilevel"/>
     <w:tmpl w:val="16F2A5DE"/>
@@ -7134,7 +7438,7 @@
       </w:rPr>
     </w:lvl>
   </w:abstractNum>
-  <w:abstractNum w:abstractNumId="12" w15:restartNumberingAfterBreak="0">
+  <w:abstractNum w:abstractNumId="13" w15:restartNumberingAfterBreak="0">
     <w:nsid w:val="560B2749"/>
     <w:multiLevelType w:val="multilevel"/>
     <w:tmpl w:val="9BA0F926"/>
@@ -7247,7 +7551,7 @@
       </w:rPr>
     </w:lvl>
   </w:abstractNum>
-  <w:abstractNum w:abstractNumId="13" w15:restartNumberingAfterBreak="0">
+  <w:abstractNum w:abstractNumId="14" w15:restartNumberingAfterBreak="0">
     <w:nsid w:val="5DC81C70"/>
     <w:multiLevelType w:val="hybridMultilevel"/>
     <w:tmpl w:val="512095A6"/>
@@ -7360,7 +7664,7 @@
       </w:rPr>
     </w:lvl>
   </w:abstractNum>
-  <w:abstractNum w:abstractNumId="14" w15:restartNumberingAfterBreak="0">
+  <w:abstractNum w:abstractNumId="15" w15:restartNumberingAfterBreak="0">
     <w:nsid w:val="6132174E"/>
     <w:multiLevelType w:val="multilevel"/>
     <w:tmpl w:val="904C29AE"/>
@@ -7473,7 +7777,7 @@
       </w:rPr>
     </w:lvl>
   </w:abstractNum>
-  <w:abstractNum w:abstractNumId="15" w15:restartNumberingAfterBreak="0">
+  <w:abstractNum w:abstractNumId="16" w15:restartNumberingAfterBreak="0">
     <w:nsid w:val="6D2A44D6"/>
     <w:multiLevelType w:val="multilevel"/>
     <w:tmpl w:val="0D8E6996"/>
@@ -7586,7 +7890,7 @@
       </w:rPr>
     </w:lvl>
   </w:abstractNum>
-  <w:abstractNum w:abstractNumId="16" w15:restartNumberingAfterBreak="0">
+  <w:abstractNum w:abstractNumId="17" w15:restartNumberingAfterBreak="0">
     <w:nsid w:val="713F51F3"/>
     <w:multiLevelType w:val="hybridMultilevel"/>
     <w:tmpl w:val="2C9E0CF8"/>
@@ -7699,7 +8003,7 @@
       </w:rPr>
     </w:lvl>
   </w:abstractNum>
-  <w:abstractNum w:abstractNumId="17" w15:restartNumberingAfterBreak="0">
+  <w:abstractNum w:abstractNumId="18" w15:restartNumberingAfterBreak="0">
     <w:nsid w:val="75FA3995"/>
     <w:multiLevelType w:val="hybridMultilevel"/>
     <w:tmpl w:val="A80C4B70"/>
@@ -7816,31 +8120,31 @@
     <w:abstractNumId w:val="1"/>
   </w:num>
   <w:num w:numId="2">
+    <w:abstractNumId w:val="16"/>
+  </w:num>
+  <w:num w:numId="3">
+    <w:abstractNumId w:val="4"/>
+  </w:num>
+  <w:num w:numId="4">
+    <w:abstractNumId w:val="12"/>
+  </w:num>
+  <w:num w:numId="5">
+    <w:abstractNumId w:val="13"/>
+  </w:num>
+  <w:num w:numId="6">
     <w:abstractNumId w:val="15"/>
   </w:num>
-  <w:num w:numId="3">
-    <w:abstractNumId w:val="3"/>
+  <w:num w:numId="7">
+    <w:abstractNumId w:val="5"/>
   </w:num>
-  <w:num w:numId="4">
-    <w:abstractNumId w:val="11"/>
-  </w:num>
-  <w:num w:numId="5">
-    <w:abstractNumId w:val="12"/>
-  </w:num>
-  <w:num w:numId="6">
+  <w:num w:numId="8">
     <w:abstractNumId w:val="14"/>
   </w:num>
-  <w:num w:numId="7">
-    <w:abstractNumId w:val="4"/>
-  </w:num>
-  <w:num w:numId="8">
-    <w:abstractNumId w:val="13"/>
-  </w:num>
   <w:num w:numId="9">
-    <w:abstractNumId w:val="8"/>
+    <w:abstractNumId w:val="9"/>
   </w:num>
   <w:num w:numId="10">
-    <w:abstractNumId w:val="7"/>
+    <w:abstractNumId w:val="8"/>
   </w:num>
   <w:num w:numId="11">
     <w:abstractNumId w:val="2"/>
@@ -7849,22 +8153,25 @@
     <w:abstractNumId w:val="0"/>
   </w:num>
   <w:num w:numId="13">
-    <w:abstractNumId w:val="9"/>
+    <w:abstractNumId w:val="10"/>
   </w:num>
   <w:num w:numId="14">
-    <w:abstractNumId w:val="16"/>
+    <w:abstractNumId w:val="17"/>
   </w:num>
   <w:num w:numId="15">
-    <w:abstractNumId w:val="10"/>
+    <w:abstractNumId w:val="11"/>
   </w:num>
   <w:num w:numId="16">
-    <w:abstractNumId w:val="17"/>
+    <w:abstractNumId w:val="18"/>
   </w:num>
   <w:num w:numId="17">
+    <w:abstractNumId w:val="7"/>
+  </w:num>
+  <w:num w:numId="18">
     <w:abstractNumId w:val="6"/>
   </w:num>
-  <w:num w:numId="18">
-    <w:abstractNumId w:val="5"/>
+  <w:num w:numId="19">
+    <w:abstractNumId w:val="3"/>
   </w:num>
 </w:numbering>
 </file>

</xml_diff>